<commit_message>
feat: Passando dados entre Telas - Objetos e Map
</commit_message>
<xml_diff>
--- a/formulario - Copia.docx
+++ b/formulario - Copia.docx
@@ -60,11 +60,9 @@
                   <w:pPr>
                     <w:jc w:val="center"/>
                   </w:pPr>
-                  <w:proofErr w:type="gramStart"/>
                   <w:r>
                     <w:t>3 dia</w:t>
                   </w:r>
-                  <w:proofErr w:type="gramEnd"/>
                 </w:p>
               </w:tc>
             </w:tr>
@@ -118,7 +116,6 @@
                     </w:rPr>
                     <w:t> </w:t>
                   </w:r>
-                  <w:proofErr w:type="spellStart"/>
                   <w:r>
                     <w:rPr>
                       <w:rFonts w:ascii="Consolas" w:eastAsia="Times New Roman" w:hAnsi="Consolas" w:cs="Times New Roman"/>
@@ -129,7 +126,6 @@
                     </w:rPr>
                     <w:t>package</w:t>
                   </w:r>
-                  <w:proofErr w:type="spellEnd"/>
                   <w:r>
                     <w:rPr>
                       <w:rFonts w:ascii="Consolas" w:eastAsia="Times New Roman" w:hAnsi="Consolas" w:cs="Times New Roman"/>
@@ -148,29 +144,7 @@
                       <w:szCs w:val="27"/>
                       <w:lang w:eastAsia="pt-BR"/>
                     </w:rPr>
-                    <w:t>"com.</w:t>
-                  </w:r>
-                  <w:proofErr w:type="gramStart"/>
-                  <w:r>
-                    <w:rPr>
-                      <w:rFonts w:ascii="Consolas" w:eastAsia="Times New Roman" w:hAnsi="Consolas" w:cs="Times New Roman"/>
-                      <w:color w:val="CE9178"/>
-                      <w:sz w:val="27"/>
-                      <w:szCs w:val="27"/>
-                      <w:lang w:eastAsia="pt-BR"/>
-                    </w:rPr>
-                    <w:t>example.aula</w:t>
-                  </w:r>
-                  <w:proofErr w:type="gramEnd"/>
-                  <w:r>
-                    <w:rPr>
-                      <w:rFonts w:ascii="Consolas" w:eastAsia="Times New Roman" w:hAnsi="Consolas" w:cs="Times New Roman"/>
-                      <w:color w:val="CE9178"/>
-                      <w:sz w:val="27"/>
-                      <w:szCs w:val="27"/>
-                      <w:lang w:eastAsia="pt-BR"/>
-                    </w:rPr>
-                    <w:t>3"</w:t>
+                    <w:t>"com.example.aula3"</w:t>
                   </w:r>
                   <w:r>
                     <w:rPr>
@@ -195,7 +169,6 @@
                       <w:lang w:eastAsia="pt-BR"/>
                     </w:rPr>
                   </w:pPr>
-                  <w:proofErr w:type="spellStart"/>
                   <w:r>
                     <w:rPr>
                       <w:rFonts w:ascii="Consolas" w:eastAsia="Times New Roman" w:hAnsi="Consolas" w:cs="Times New Roman"/>
@@ -204,18 +177,7 @@
                       <w:szCs w:val="27"/>
                       <w:lang w:eastAsia="pt-BR"/>
                     </w:rPr>
-                    <w:t>fvm</w:t>
-                  </w:r>
-                  <w:proofErr w:type="spellEnd"/>
-                  <w:r>
-                    <w:rPr>
-                      <w:rFonts w:ascii="Consolas" w:eastAsia="Times New Roman" w:hAnsi="Consolas" w:cs="Times New Roman"/>
-                      <w:color w:val="808080"/>
-                      <w:sz w:val="27"/>
-                      <w:szCs w:val="27"/>
-                      <w:lang w:eastAsia="pt-BR"/>
-                    </w:rPr>
-                    <w:t xml:space="preserve"> </w:t>
+                    <w:t xml:space="preserve">fvm </w:t>
                   </w:r>
                   <w:hyperlink r:id="rId4" w:history="1">
                     <w:r>
@@ -237,64 +199,8 @@
                       <w:szCs w:val="27"/>
                       <w:lang w:eastAsia="pt-BR"/>
                     </w:rPr>
-                    <w:t xml:space="preserve"> == adiciona </w:t>
-                  </w:r>
-                  <w:proofErr w:type="spellStart"/>
-                  <w:r>
-                    <w:rPr>
-                      <w:rFonts w:ascii="Consolas" w:eastAsia="Times New Roman" w:hAnsi="Consolas" w:cs="Times New Roman"/>
-                      <w:color w:val="808080"/>
-                      <w:sz w:val="27"/>
-                      <w:szCs w:val="27"/>
-                      <w:lang w:eastAsia="pt-BR"/>
-                    </w:rPr>
-                    <w:t>sdk</w:t>
-                  </w:r>
-                  <w:proofErr w:type="spellEnd"/>
-                  <w:r>
-                    <w:rPr>
-                      <w:rFonts w:ascii="Consolas" w:eastAsia="Times New Roman" w:hAnsi="Consolas" w:cs="Times New Roman"/>
-                      <w:color w:val="808080"/>
-                      <w:sz w:val="27"/>
-                      <w:szCs w:val="27"/>
-                      <w:lang w:eastAsia="pt-BR"/>
-                    </w:rPr>
-                    <w:t xml:space="preserve"> do </w:t>
-                  </w:r>
-                  <w:proofErr w:type="spellStart"/>
-                  <w:r>
-                    <w:rPr>
-                      <w:rFonts w:ascii="Consolas" w:eastAsia="Times New Roman" w:hAnsi="Consolas" w:cs="Times New Roman"/>
-                      <w:color w:val="808080"/>
-                      <w:sz w:val="27"/>
-                      <w:szCs w:val="27"/>
-                      <w:lang w:eastAsia="pt-BR"/>
-                    </w:rPr>
-                    <w:t>flutter</w:t>
-                  </w:r>
-                  <w:proofErr w:type="spellEnd"/>
-                  <w:r>
-                    <w:rPr>
-                      <w:rFonts w:ascii="Consolas" w:eastAsia="Times New Roman" w:hAnsi="Consolas" w:cs="Times New Roman"/>
-                      <w:color w:val="808080"/>
-                      <w:sz w:val="27"/>
-                      <w:szCs w:val="27"/>
-                      <w:lang w:eastAsia="pt-BR"/>
-                    </w:rPr>
-                    <w:t xml:space="preserve"> n </w:t>
-                  </w:r>
-                  <w:proofErr w:type="spellStart"/>
-                  <w:r>
-                    <w:rPr>
-                      <w:rFonts w:ascii="Consolas" w:eastAsia="Times New Roman" w:hAnsi="Consolas" w:cs="Times New Roman"/>
-                      <w:color w:val="808080"/>
-                      <w:sz w:val="27"/>
-                      <w:szCs w:val="27"/>
-                      <w:lang w:eastAsia="pt-BR"/>
-                    </w:rPr>
-                    <w:t>oprojeto</w:t>
-                  </w:r>
-                  <w:proofErr w:type="spellEnd"/>
+                    <w:t xml:space="preserve"> == adiciona sdk do flutter n oprojeto</w:t>
+                  </w:r>
                 </w:p>
                 <w:p>
                   <w:pPr>
@@ -326,15 +232,7 @@
                 <w:p/>
                 <w:p>
                   <w:r>
-                    <w:t xml:space="preserve">Paramentos para atualizar versão do </w:t>
-                  </w:r>
-                  <w:proofErr w:type="spellStart"/>
-                  <w:r>
-                    <w:t>dart</w:t>
-                  </w:r>
-                  <w:proofErr w:type="spellEnd"/>
-                  <w:r>
-                    <w:t xml:space="preserve"> </w:t>
+                    <w:t xml:space="preserve">Paramentos para atualizar versão do dart </w:t>
                   </w:r>
                 </w:p>
                 <w:p>
@@ -363,42 +261,8 @@
                       <w:szCs w:val="27"/>
                       <w:lang w:eastAsia="pt-BR"/>
                     </w:rPr>
-                    <w:t>[aula3] </w:t>
-                  </w:r>
-                  <w:proofErr w:type="spellStart"/>
-                  <w:r>
-                    <w:rPr>
-                      <w:rFonts w:ascii="Consolas" w:eastAsia="Times New Roman" w:hAnsi="Consolas" w:cs="Times New Roman"/>
-                      <w:color w:val="D4D4D4"/>
-                      <w:sz w:val="27"/>
-                      <w:szCs w:val="27"/>
-                      <w:lang w:eastAsia="pt-BR"/>
-                    </w:rPr>
-                    <w:t>flutter</w:t>
-                  </w:r>
-                  <w:proofErr w:type="spellEnd"/>
-                  <w:r>
-                    <w:rPr>
-                      <w:rFonts w:ascii="Consolas" w:eastAsia="Times New Roman" w:hAnsi="Consolas" w:cs="Times New Roman"/>
-                      <w:color w:val="D4D4D4"/>
-                      <w:sz w:val="27"/>
-                      <w:szCs w:val="27"/>
-                      <w:lang w:eastAsia="pt-BR"/>
-                    </w:rPr>
-                    <w:t> pub </w:t>
-                  </w:r>
-                  <w:proofErr w:type="spellStart"/>
-                  <w:r>
-                    <w:rPr>
-                      <w:rFonts w:ascii="Consolas" w:eastAsia="Times New Roman" w:hAnsi="Consolas" w:cs="Times New Roman"/>
-                      <w:color w:val="D4D4D4"/>
-                      <w:sz w:val="27"/>
-                      <w:szCs w:val="27"/>
-                      <w:lang w:eastAsia="pt-BR"/>
-                    </w:rPr>
-                    <w:t>outdated</w:t>
-                  </w:r>
-                  <w:proofErr w:type="spellEnd"/>
+                    <w:t>[aula3] flutter pub outdated</w:t>
+                  </w:r>
                 </w:p>
                 <w:p>
                   <w:pPr>
@@ -499,34 +363,13 @@
                 </w:p>
                 <w:p>
                   <w:r>
-                    <w:t xml:space="preserve">Atalhos </w:t>
-                  </w:r>
-                  <w:proofErr w:type="spellStart"/>
-                  <w:r>
-                    <w:t>control</w:t>
-                  </w:r>
-                  <w:proofErr w:type="spellEnd"/>
-                  <w:r>
-                    <w:t xml:space="preserve"> + shift +p</w:t>
-                  </w:r>
-                </w:p>
-                <w:p>
-                  <w:r>
-                    <w:t xml:space="preserve">Remove </w:t>
-                  </w:r>
-                  <w:proofErr w:type="spellStart"/>
-                  <w:r>
-                    <w:t>all</w:t>
-                  </w:r>
-                  <w:proofErr w:type="spellEnd"/>
-                  <w:r>
-                    <w:t xml:space="preserve"> </w:t>
-                  </w:r>
-                  <w:proofErr w:type="spellStart"/>
-                  <w:r>
-                    <w:t>comments</w:t>
-                  </w:r>
-                  <w:proofErr w:type="spellEnd"/>
+                    <w:t>Atalhos control + shift +p</w:t>
+                  </w:r>
+                </w:p>
+                <w:p>
+                  <w:r>
+                    <w:t>Remove all comments</w:t>
+                  </w:r>
                 </w:p>
                 <w:p/>
                 <w:p>
@@ -551,13 +394,8 @@
                 <w:p/>
                 <w:p>
                   <w:r>
-                    <w:t xml:space="preserve">Bugs... na </w:t>
-                  </w:r>
-                  <w:proofErr w:type="spellStart"/>
-                  <w:r>
-                    <w:t>usemobile</w:t>
-                  </w:r>
-                  <w:proofErr w:type="spellEnd"/>
+                    <w:t>Bugs... na usemobile</w:t>
+                  </w:r>
                 </w:p>
                 <w:p/>
                 <w:p/>
@@ -569,47 +407,13 @@
                 <w:p/>
                 <w:p>
                   <w:r>
-                    <w:t xml:space="preserve">//Não é interessante </w:t>
-                  </w:r>
-                  <w:proofErr w:type="spellStart"/>
-                  <w:r>
-                    <w:t>ffica</w:t>
-                  </w:r>
-                  <w:proofErr w:type="spellEnd"/>
-                  <w:r>
-                    <w:t xml:space="preserve"> </w:t>
-                  </w:r>
-                  <w:proofErr w:type="spellStart"/>
-                  <w:r>
-                    <w:t>uatualizando</w:t>
-                  </w:r>
-                  <w:proofErr w:type="spellEnd"/>
-                  <w:r>
-                    <w:t xml:space="preserve"> os </w:t>
-                  </w:r>
-                  <w:proofErr w:type="spellStart"/>
-                  <w:r>
-                    <w:t>pacores</w:t>
-                  </w:r>
-                  <w:proofErr w:type="spellEnd"/>
-                </w:p>
-                <w:p/>
-                <w:p>
-                  <w:proofErr w:type="spellStart"/>
-                  <w:r>
-                    <w:t>Stl</w:t>
-                  </w:r>
-                  <w:proofErr w:type="spellEnd"/>
-                  <w:r>
-                    <w:t xml:space="preserve"> atalho para </w:t>
-                  </w:r>
-                  <w:proofErr w:type="spellStart"/>
-                  <w:r>
-                    <w:t>cruar</w:t>
-                  </w:r>
-                  <w:proofErr w:type="spellEnd"/>
-                  <w:r>
-                    <w:t xml:space="preserve"> base do </w:t>
+                    <w:t>//Não é interessante ffica uatualizando os pacores</w:t>
+                  </w:r>
+                </w:p>
+                <w:p/>
+                <w:p>
+                  <w:r>
+                    <w:t xml:space="preserve">Stl atalho para cruar base do </w:t>
                   </w:r>
                   <w:r>
                     <w:t>código</w:t>
@@ -618,34 +422,13 @@
                 <w:p/>
                 <w:p>
                   <w:r>
-                    <w:t xml:space="preserve">Configuração do </w:t>
-                  </w:r>
-                  <w:proofErr w:type="spellStart"/>
-                  <w:r>
-                    <w:t>vccode</w:t>
-                  </w:r>
-                  <w:proofErr w:type="spellEnd"/>
-                  <w:r>
-                    <w:t>.</w:t>
-                  </w:r>
-                </w:p>
-                <w:p/>
-                <w:p>
-                  <w:proofErr w:type="spellStart"/>
-                  <w:r>
-                    <w:t>Control</w:t>
-                  </w:r>
-                  <w:proofErr w:type="spellEnd"/>
-                  <w:r>
-                    <w:t xml:space="preserve"> </w:t>
-                  </w:r>
-                  <w:proofErr w:type="spellStart"/>
-                  <w:r>
-                    <w:t>shifo</w:t>
-                  </w:r>
-                  <w:proofErr w:type="spellEnd"/>
-                  <w:r>
-                    <w:t xml:space="preserve"> p instalar </w:t>
+                    <w:t>Configuração do vccode.</w:t>
+                  </w:r>
+                </w:p>
+                <w:p/>
+                <w:p>
+                  <w:r>
+                    <w:t xml:space="preserve">Control shifo p instalar </w:t>
                   </w:r>
                 </w:p>
                 <w:p>
@@ -679,28 +462,43 @@
                       <w:lang w:val="en-US"/>
                     </w:rPr>
                     <w:t>Flutter channel stable</w:t>
+                  </w:r>
+                </w:p>
+                <w:p>
+                  <w:pPr>
+                    <w:rPr>
+                      <w:lang w:val="en-US"/>
+                    </w:rPr>
+                  </w:pPr>
+                </w:p>
+                <w:p>
+                  <w:pPr>
+                    <w:rPr>
+                      <w:lang w:val="en-US"/>
+                    </w:rPr>
+                  </w:pPr>
+                </w:p>
+                <w:p>
+                  <w:r>
+                    <w:t>Contenxto pode ser chamado f</w:t>
+                  </w:r>
+                  <w:r>
+                    <w:t>ora do build no stfull</w:t>
+                  </w:r>
+                </w:p>
+                <w:p>
+                  <w:r>
+                    <w:t>No staless não</w:t>
                   </w:r>
                 </w:p>
               </w:tc>
             </w:tr>
           </w:tbl>
-          <w:p>
-            <w:pPr>
-              <w:rPr>
-                <w:lang w:val="en-US"/>
-              </w:rPr>
-            </w:pPr>
-          </w:p>
+          <w:p/>
         </w:tc>
       </w:tr>
     </w:tbl>
-    <w:p>
-      <w:pPr>
-        <w:rPr>
-          <w:lang w:val="en-US"/>
-        </w:rPr>
-      </w:pPr>
-    </w:p>
+    <w:p/>
     <w:sectPr>
       <w:pgSz w:w="11906" w:h="16838"/>
       <w:pgMar w:top="284" w:right="284" w:bottom="284" w:left="284" w:header="709" w:footer="709" w:gutter="0"/>

</xml_diff>